<commit_message>
Minor modification in report
</commit_message>
<xml_diff>
--- a/PythonAssignment1.docx
+++ b/PythonAssignment1.docx
@@ -281,6 +281,27 @@
           <w:szCs w:val="24"/>
         </w:rPr>
       </w:pPr>
+      <w:r>
+        <w:rPr>
+          <w:rFonts w:cstheme="minorHAnsi"/>
+          <w:bCs/>
+          <w:sz w:val="24"/>
+          <w:szCs w:val="24"/>
+        </w:rPr>
+        <w:t xml:space="preserve">GitHub Repo URL: </w:t>
+      </w:r>
+      <w:hyperlink r:id="rId8" w:history="1">
+        <w:r>
+          <w:rPr>
+            <w:rStyle w:val="Hyperlink"/>
+            <w:rFonts w:cstheme="minorHAnsi"/>
+            <w:bCs/>
+            <w:sz w:val="24"/>
+            <w:szCs w:val="24"/>
+          </w:rPr>
+          <w:t>https://github.com/Mzsd/Python_assignment</w:t>
+        </w:r>
+      </w:hyperlink>
     </w:p>
     <w:p>
       <w:pPr>
@@ -299,6 +320,9 @@
     <w:p/>
     <w:p>
       <w:r>
+        <w:rPr>
+          <w:noProof/>
+        </w:rPr>
         <w:drawing>
           <wp:inline distT="0" distB="0" distL="0" distR="0" wp14:anchorId="0549EDD9" wp14:editId="148A2179">
             <wp:extent cx="5943600" cy="577850"/>
@@ -315,7 +339,7 @@
                     <pic:cNvPicPr/>
                   </pic:nvPicPr>
                   <pic:blipFill>
-                    <a:blip r:embed="rId8"/>
+                    <a:blip r:embed="rId9"/>
                     <a:stretch>
                       <a:fillRect/>
                     </a:stretch>
@@ -343,6 +367,9 @@
     </w:p>
     <w:p>
       <w:r>
+        <w:rPr>
+          <w:noProof/>
+        </w:rPr>
         <w:drawing>
           <wp:inline distT="0" distB="0" distL="0" distR="0" wp14:anchorId="0EAEBD03" wp14:editId="66D20CB6">
             <wp:extent cx="5943600" cy="2541270"/>
@@ -359,7 +386,7 @@
                     <pic:cNvPicPr/>
                   </pic:nvPicPr>
                   <pic:blipFill>
-                    <a:blip r:embed="rId9"/>
+                    <a:blip r:embed="rId10"/>
                     <a:stretch>
                       <a:fillRect/>
                     </a:stretch>
@@ -400,15 +427,20 @@
       <w:r>
         <w:t xml:space="preserve"> This exclusion is performed in </w:t>
       </w:r>
+      <w:proofErr w:type="spellStart"/>
       <w:r>
         <w:t>reduce_abbrevs</w:t>
       </w:r>
+      <w:proofErr w:type="spellEnd"/>
       <w:r>
         <w:t>() function.</w:t>
       </w:r>
     </w:p>
     <w:p>
       <w:r>
+        <w:rPr>
+          <w:noProof/>
+        </w:rPr>
         <w:drawing>
           <wp:inline distT="0" distB="0" distL="0" distR="0" wp14:anchorId="617CD4EE" wp14:editId="2159E301">
             <wp:extent cx="5943600" cy="3225165"/>
@@ -425,7 +457,7 @@
                     <pic:cNvPicPr/>
                   </pic:nvPicPr>
                   <pic:blipFill>
-                    <a:blip r:embed="rId10"/>
+                    <a:blip r:embed="rId11"/>
                     <a:stretch>
                       <a:fillRect/>
                     </a:stretch>
@@ -448,11 +480,22 @@
     </w:p>
     <w:p>
       <w:r>
-        <w:t>As we reach the final stage, further reduction takes place based on scores. Following the guidelines where the lowest score is considered the best, the finalize_abbrev() function precisely accomplishes this by retaining only the abbreviation(s) with the lowest score.</w:t>
-      </w:r>
-    </w:p>
-    <w:p>
-      <w:r>
+        <w:t xml:space="preserve">As we reach the final stage, further reduction takes place based on scores. Following the guidelines where the lowest score is considered the best, the </w:t>
+      </w:r>
+      <w:proofErr w:type="spellStart"/>
+      <w:r>
+        <w:t>finalize_abbrev</w:t>
+      </w:r>
+      <w:proofErr w:type="spellEnd"/>
+      <w:r>
+        <w:t>() function precisely accomplishes this by retaining only the abbreviation(s) with the lowest score.</w:t>
+      </w:r>
+    </w:p>
+    <w:p>
+      <w:r>
+        <w:rPr>
+          <w:noProof/>
+        </w:rPr>
         <w:drawing>
           <wp:inline distT="0" distB="0" distL="0" distR="0" wp14:anchorId="04EC5D5B" wp14:editId="176E1387">
             <wp:extent cx="5943600" cy="1129665"/>
@@ -469,7 +512,7 @@
                     <pic:cNvPicPr/>
                   </pic:nvPicPr>
                   <pic:blipFill>
-                    <a:blip r:embed="rId11"/>
+                    <a:blip r:embed="rId12"/>
                     <a:stretch>
                       <a:fillRect/>
                     </a:stretch>
@@ -492,7 +535,15 @@
     </w:p>
     <w:p>
       <w:r>
-        <w:t>Finally, the last function, return_output(), ensures the creation of a proper output text file according to the provided guidelines. The output showcases appropriate abbreviations for each phrase.</w:t>
+        <w:t xml:space="preserve">Finally, the last function, </w:t>
+      </w:r>
+      <w:proofErr w:type="spellStart"/>
+      <w:r>
+        <w:t>return_output</w:t>
+      </w:r>
+      <w:proofErr w:type="spellEnd"/>
+      <w:r>
+        <w:t>(), ensures the creation of a proper output text file according to the provided guidelines. The output showcases appropriate abbreviations for each phrase.</w:t>
       </w:r>
     </w:p>
     <w:sectPr>
@@ -1956,6 +2007,18 @@
       <w:u w:val="single"/>
     </w:rPr>
   </w:style>
+  <w:style w:type="character" w:styleId="UnresolvedMention">
+    <w:name w:val="Unresolved Mention"/>
+    <w:basedOn w:val="DefaultParagraphFont"/>
+    <w:uiPriority w:val="99"/>
+    <w:semiHidden/>
+    <w:unhideWhenUsed/>
+    <w:rsid w:val="00DE7061"/>
+    <w:rPr>
+      <w:color w:val="605E5C"/>
+      <w:shd w:val="clear" w:color="auto" w:fill="E1DFDD"/>
+    </w:rPr>
+  </w:style>
 </w:styles>
 </file>
 

</xml_diff>